<commit_message>
Added description of network/port scan
</commit_message>
<xml_diff>
--- a/Antecedents.docx
+++ b/Antecedents.docx
@@ -18,7 +18,7 @@
       </w:pPr>
       <w:bookmarkStart w:id="0" w:name="_Toc477453764"/>
       <w:bookmarkStart w:id="1" w:name="_Toc477455039"/>
-      <w:bookmarkStart w:id="2" w:name="_Toc479254570"/>
+      <w:bookmarkStart w:id="2" w:name="_Toc483496849"/>
       <w:r>
         <w:t>An</w:t>
       </w:r>
@@ -2180,7 +2180,7 @@
 </file>
 
 <file path=customXml/itemProps1.xml><?xml version="1.0" encoding="utf-8"?>
-<ds:datastoreItem xmlns:ds="http://schemas.openxmlformats.org/officeDocument/2006/customXml" ds:itemID="{4464BDDF-A62B-464C-A3D2-FA6735CF4C64}">
+<ds:datastoreItem xmlns:ds="http://schemas.openxmlformats.org/officeDocument/2006/customXml" ds:itemID="{52CD4F05-0BF3-4EF4-AA8A-DD01322CC3B7}">
   <ds:schemaRefs>
     <ds:schemaRef ds:uri="http://schemas.openxmlformats.org/officeDocument/2006/bibliography"/>
   </ds:schemaRefs>

</xml_diff>